<commit_message>
updated README and metadata
</commit_message>
<xml_diff>
--- a/metadata_SpruceBudworm_Parasitoids_Hardwood_GreysonGaitoetal2021.docx
+++ b/metadata_SpruceBudworm_Parasitoids_Hardwood_GreysonGaitoetal2021.docx
@@ -115,7 +115,7 @@
           <w:sz w:val="24"/>
           <w:szCs w:val="24"/>
         </w:rPr>
-        <w:t>Contribution of hardwood trees to budworm – parasitoid food web dynamics</w:t>
+        <w:t>Hardwood content impacts the parasitoid community associated with Eastern spruce budworm (Lepidoptera: Tortricidae)</w:t>
       </w:r>
     </w:p>
     <w:p>
@@ -701,6 +701,10 @@
     <w:p>
       <w:pPr>
         <w:pStyle w:val="Heading3"/>
+        <w:numPr>
+          <w:ilvl w:val="2"/>
+          <w:numId w:val="2"/>
+        </w:numPr>
         <w:bidi w:val="0"/>
         <w:spacing w:lineRule="auto" w:line="276"/>
         <w:jc w:val="start"/>
@@ -724,7 +728,7 @@
         <w:pStyle w:val="TextBody"/>
         <w:numPr>
           <w:ilvl w:val="0"/>
-          <w:numId w:val="2"/>
+          <w:numId w:val="3"/>
         </w:numPr>
         <w:tabs>
           <w:tab w:val="clear" w:pos="408"/>
@@ -754,7 +758,7 @@
         <w:pStyle w:val="TextBody"/>
         <w:numPr>
           <w:ilvl w:val="0"/>
-          <w:numId w:val="2"/>
+          <w:numId w:val="3"/>
         </w:numPr>
         <w:tabs>
           <w:tab w:val="clear" w:pos="408"/>
@@ -784,7 +788,7 @@
         <w:pStyle w:val="TextBody"/>
         <w:numPr>
           <w:ilvl w:val="0"/>
-          <w:numId w:val="2"/>
+          <w:numId w:val="3"/>
         </w:numPr>
         <w:tabs>
           <w:tab w:val="clear" w:pos="408"/>
@@ -851,6 +855,10 @@
     <w:p>
       <w:pPr>
         <w:pStyle w:val="Heading3"/>
+        <w:numPr>
+          <w:ilvl w:val="2"/>
+          <w:numId w:val="2"/>
+        </w:numPr>
         <w:bidi w:val="0"/>
         <w:jc w:val="start"/>
         <w:rPr>
@@ -950,7 +958,7 @@
         <w:rPr>
           <w:rFonts w:ascii="Arial" w:hAnsi="Arial"/>
         </w:rPr>
-        <w:t>reared_caterpillarparasitoid_countdata_GreysonGaitoetal2021.csv</w:t>
+        <w:t>malaise2016_reared2015_barcoded_metadata_GreysonGaitoetal2021.csv</w:t>
       </w:r>
     </w:p>
     <w:p>
@@ -975,7 +983,7 @@
         <w:rPr>
           <w:rFonts w:ascii="Arial" w:hAnsi="Arial"/>
         </w:rPr>
-        <w:t>malaise2016_reared2015_barcoded_metadata_GreysonGaitoetal2021.csv</w:t>
+        <w:t>malaise2016_reared2015_barcoded_tree_GreysonGaitoetal2021.nwk</w:t>
       </w:r>
     </w:p>
     <w:p>
@@ -1000,7 +1008,7 @@
         <w:rPr>
           <w:rFonts w:ascii="Arial" w:hAnsi="Arial"/>
         </w:rPr>
-        <w:t>malaise2016_reared2015_barcoded_tree_GreysonGaitoetal2021.nwk</w:t>
+        <w:t>reared1980s_barcoded_metadata_GreysonGaitoetal2021.csv</w:t>
       </w:r>
     </w:p>
     <w:p>
@@ -1025,14 +1033,14 @@
         <w:rPr>
           <w:rFonts w:ascii="Arial" w:hAnsi="Arial"/>
         </w:rPr>
-        <w:t>reared1980s_barcoded_metadata_GreysonGaitoetal2021.csv</w:t>
+        <w:t>reared1980s_barcoded_tree_GreysonGaitoetal2021.nwk</w:t>
       </w:r>
     </w:p>
     <w:p>
       <w:pPr>
         <w:pStyle w:val="TextBody"/>
         <w:numPr>
-          <w:ilvl w:val="1"/>
+          <w:ilvl w:val="0"/>
           <w:numId w:val="8"/>
         </w:numPr>
         <w:tabs>
@@ -1042,15 +1050,15 @@
         <w:bidi w:val="0"/>
         <w:spacing w:before="0" w:after="0"/>
         <w:jc w:val="start"/>
-        <w:rPr>
-          <w:rFonts w:ascii="Arial" w:hAnsi="Arial"/>
-        </w:rPr>
-      </w:pPr>
-      <w:r>
-        <w:rPr>
-          <w:rFonts w:ascii="Arial" w:hAnsi="Arial"/>
-        </w:rPr>
-        <w:t>reared1980s_barcoded_tree_GreysonGaitoetal2021.nwk</w:t>
+        <w:rPr/>
+      </w:pPr>
+      <w:r>
+        <w:rPr>
+          <w:rFonts w:ascii="Arial" w:hAnsi="Arial"/>
+          <w:sz w:val="24"/>
+          <w:szCs w:val="24"/>
+        </w:rPr>
+        <w:t xml:space="preserve">figs – folder to place figures when created </w:t>
       </w:r>
     </w:p>
     <w:p>
@@ -1075,7 +1083,7 @@
           <w:sz w:val="24"/>
           <w:szCs w:val="24"/>
         </w:rPr>
-        <w:t xml:space="preserve">figs – folder to place figures when created </w:t>
+        <w:t xml:space="preserve">.gitignore – file containing files and folders that git should ignore </w:t>
       </w:r>
     </w:p>
     <w:p>
@@ -1100,7 +1108,7 @@
           <w:sz w:val="24"/>
           <w:szCs w:val="24"/>
         </w:rPr>
-        <w:t xml:space="preserve">.gitignore – file containing files and folders that git should ignore </w:t>
+        <w:t xml:space="preserve">Hardwood_SBW_GreysonGaitoetal2021_RScript.R – R script with statistical analyses and figure creation </w:t>
       </w:r>
     </w:p>
     <w:p>
@@ -1125,7 +1133,7 @@
           <w:sz w:val="24"/>
           <w:szCs w:val="24"/>
         </w:rPr>
-        <w:t xml:space="preserve">Hardwood_SBW_GreysonGaitoetal2021_RScript.R – R script with statistical analyses and figure creation </w:t>
+        <w:t xml:space="preserve">LICENSE.txt – CC by 4.0 License for this repository </w:t>
       </w:r>
     </w:p>
     <w:p>
@@ -1150,7 +1158,7 @@
           <w:sz w:val="24"/>
           <w:szCs w:val="24"/>
         </w:rPr>
-        <w:t xml:space="preserve">LICENSE.txt – CC by 4.0 License for this repository </w:t>
+        <w:t xml:space="preserve">README.md – Readme file </w:t>
       </w:r>
     </w:p>
     <w:p>
@@ -1165,17 +1173,20 @@
           <w:tab w:val="left" w:pos="0" w:leader="none"/>
         </w:tabs>
         <w:bidi w:val="0"/>
-        <w:spacing w:before="0" w:after="0"/>
-        <w:jc w:val="start"/>
-        <w:rPr/>
-      </w:pPr>
-      <w:r>
-        <w:rPr>
-          <w:rFonts w:ascii="Arial" w:hAnsi="Arial"/>
-          <w:sz w:val="24"/>
-          <w:szCs w:val="24"/>
-        </w:rPr>
-        <w:t xml:space="preserve">README.md – Readme file </w:t>
+        <w:jc w:val="start"/>
+        <w:rPr>
+          <w:color w:val="00000A"/>
+          <w:sz w:val="24"/>
+          <w:szCs w:val="24"/>
+        </w:rPr>
+      </w:pPr>
+      <w:r>
+        <w:rPr>
+          <w:rFonts w:ascii="Arial" w:hAnsi="Arial"/>
+          <w:sz w:val="24"/>
+          <w:szCs w:val="24"/>
+        </w:rPr>
+        <w:t xml:space="preserve">SpruceBudworm_Parasitoid_Hardwood.Rproj – Opens R project </w:t>
       </w:r>
     </w:p>
     <w:p>
@@ -1200,48 +1211,11 @@
       <w:r>
         <w:rPr>
           <w:rFonts w:ascii="Arial" w:hAnsi="Arial"/>
-          <w:sz w:val="24"/>
-          <w:szCs w:val="24"/>
-        </w:rPr>
-        <w:t xml:space="preserve">SpruceBudworm_Parasitoid_Hardwood.Rproj – Opens R project </w:t>
-      </w:r>
-    </w:p>
-    <w:p>
-      <w:pPr>
-        <w:pStyle w:val="TextBody"/>
-        <w:numPr>
-          <w:ilvl w:val="0"/>
-          <w:numId w:val="8"/>
-        </w:numPr>
-        <w:tabs>
-          <w:tab w:val="clear" w:pos="408"/>
-          <w:tab w:val="left" w:pos="0" w:leader="none"/>
-        </w:tabs>
-        <w:bidi w:val="0"/>
-        <w:jc w:val="start"/>
-        <w:rPr>
-          <w:color w:val="00000A"/>
-          <w:sz w:val="24"/>
-          <w:szCs w:val="24"/>
-        </w:rPr>
-      </w:pPr>
-      <w:r>
-        <w:rPr>
-          <w:rFonts w:ascii="Arial" w:hAnsi="Arial"/>
-          <w:color w:val="00000A"/>
-          <w:sz w:val="24"/>
-          <w:szCs w:val="24"/>
-        </w:rPr>
-        <w:t xml:space="preserve">metadata_SpruceBudworm_Parasitoids_Hardwood_GreysonGaitoetal2021.docx – </w:t>
-      </w:r>
-      <w:r>
-        <w:rPr>
-          <w:rFonts w:ascii="Arial" w:hAnsi="Arial"/>
-          <w:color w:val="00000A"/>
-          <w:sz w:val="24"/>
-          <w:szCs w:val="24"/>
-        </w:rPr>
-        <w:t>contains information on each datafile</w:t>
+          <w:color w:val="00000A"/>
+          <w:sz w:val="24"/>
+          <w:szCs w:val="24"/>
+        </w:rPr>
+        <w:t>metadata_SpruceBudworm_Parasitoids_Hardwood_GreysonGaitoetal2021.docx – contains information on each datafile</w:t>
       </w:r>
     </w:p>
     <w:p>
@@ -1332,7 +1306,7 @@
         <w:pStyle w:val="Normal"/>
         <w:numPr>
           <w:ilvl w:val="0"/>
-          <w:numId w:val="3"/>
+          <w:numId w:val="4"/>
         </w:numPr>
         <w:bidi w:val="0"/>
         <w:spacing w:lineRule="auto" w:line="276"/>
@@ -1358,7 +1332,7 @@
         <w:pStyle w:val="Normal"/>
         <w:numPr>
           <w:ilvl w:val="1"/>
-          <w:numId w:val="3"/>
+          <w:numId w:val="4"/>
         </w:numPr>
         <w:bidi w:val="0"/>
         <w:spacing w:lineRule="auto" w:line="276"/>
@@ -1404,7 +1378,7 @@
         <w:pStyle w:val="Normal"/>
         <w:numPr>
           <w:ilvl w:val="1"/>
-          <w:numId w:val="3"/>
+          <w:numId w:val="4"/>
         </w:numPr>
         <w:bidi w:val="0"/>
         <w:spacing w:lineRule="auto" w:line="276"/>
@@ -1430,7 +1404,7 @@
         <w:pStyle w:val="Normal"/>
         <w:numPr>
           <w:ilvl w:val="2"/>
-          <w:numId w:val="3"/>
+          <w:numId w:val="4"/>
         </w:numPr>
         <w:bidi w:val="0"/>
         <w:spacing w:lineRule="auto" w:line="276"/>
@@ -1456,7 +1430,7 @@
         <w:pStyle w:val="Normal"/>
         <w:numPr>
           <w:ilvl w:val="2"/>
-          <w:numId w:val="3"/>
+          <w:numId w:val="4"/>
         </w:numPr>
         <w:bidi w:val="0"/>
         <w:spacing w:lineRule="auto" w:line="276"/>
@@ -1482,43 +1456,25 @@
         <w:pStyle w:val="Normal"/>
         <w:numPr>
           <w:ilvl w:val="2"/>
-          <w:numId w:val="3"/>
-        </w:numPr>
-        <w:bidi w:val="0"/>
-        <w:spacing w:lineRule="auto" w:line="276"/>
-        <w:jc w:val="start"/>
-        <w:rPr>
-          <w:color w:val="00000A"/>
-          <w:sz w:val="24"/>
-          <w:szCs w:val="24"/>
-        </w:rPr>
-      </w:pPr>
-      <w:r>
-        <w:rPr>
-          <w:rFonts w:ascii="Arial" w:hAnsi="Arial"/>
-          <w:color w:val="00000A"/>
-          <w:sz w:val="24"/>
-          <w:szCs w:val="24"/>
-        </w:rPr>
-        <w:t>trophiclevel is either P (for plants), or SBW (fo</w:t>
-      </w:r>
-      <w:r>
-        <w:rPr>
-          <w:rFonts w:ascii="Arial" w:hAnsi="Arial"/>
-          <w:color w:val="00000A"/>
-          <w:sz w:val="24"/>
-          <w:szCs w:val="24"/>
-        </w:rPr>
-        <w:t>r</w:t>
-      </w:r>
-      <w:r>
-        <w:rPr>
-          <w:rFonts w:ascii="Arial" w:hAnsi="Arial"/>
-          <w:color w:val="00000A"/>
-          <w:sz w:val="24"/>
-          <w:szCs w:val="24"/>
-        </w:rPr>
-        <w:t xml:space="preserve"> budworm caterpillars), or ALT (for other caterpillar species).</w:t>
+          <w:numId w:val="4"/>
+        </w:numPr>
+        <w:bidi w:val="0"/>
+        <w:spacing w:lineRule="auto" w:line="276"/>
+        <w:jc w:val="start"/>
+        <w:rPr>
+          <w:color w:val="00000A"/>
+          <w:sz w:val="24"/>
+          <w:szCs w:val="24"/>
+        </w:rPr>
+      </w:pPr>
+      <w:r>
+        <w:rPr>
+          <w:rFonts w:ascii="Arial" w:hAnsi="Arial"/>
+          <w:color w:val="00000A"/>
+          <w:sz w:val="24"/>
+          <w:szCs w:val="24"/>
+        </w:rPr>
+        <w:t>trophiclevel is either P (for plants), or SBW (for budworm caterpillars), or ALT (for other caterpillar species).</w:t>
       </w:r>
     </w:p>
     <w:p>
@@ -1526,7 +1482,7 @@
         <w:pStyle w:val="Normal"/>
         <w:numPr>
           <w:ilvl w:val="2"/>
-          <w:numId w:val="3"/>
+          <w:numId w:val="4"/>
         </w:numPr>
         <w:bidi w:val="0"/>
         <w:spacing w:lineRule="auto" w:line="276"/>
@@ -1552,7 +1508,7 @@
         <w:pStyle w:val="Normal"/>
         <w:numPr>
           <w:ilvl w:val="1"/>
-          <w:numId w:val="3"/>
+          <w:numId w:val="4"/>
         </w:numPr>
         <w:bidi w:val="0"/>
         <w:spacing w:lineRule="auto" w:line="276"/>
@@ -1578,43 +1534,25 @@
         <w:pStyle w:val="Normal"/>
         <w:numPr>
           <w:ilvl w:val="2"/>
-          <w:numId w:val="3"/>
-        </w:numPr>
-        <w:bidi w:val="0"/>
-        <w:spacing w:lineRule="auto" w:line="276"/>
-        <w:jc w:val="start"/>
-        <w:rPr>
-          <w:color w:val="00000A"/>
-          <w:sz w:val="24"/>
-          <w:szCs w:val="24"/>
-        </w:rPr>
-      </w:pPr>
-      <w:r>
-        <w:rPr>
-          <w:rFonts w:ascii="Arial" w:hAnsi="Arial"/>
-          <w:color w:val="00000A"/>
-          <w:sz w:val="24"/>
-          <w:szCs w:val="24"/>
-        </w:rPr>
-        <w:t>group is either GR01, GR02, GR03, GR04, GR05 (for different functional groups – see below for what these original functional groups were). NOTE we combined GRO1 and GR02 into one group (now called group one in the manuscript) and we did not use GR04. This was because there weren’t enough data points in the original groupings for meaningful analysis. GR03 became group two and GR05 became group three in the manusc</w:t>
-      </w:r>
-      <w:r>
-        <w:rPr>
-          <w:rFonts w:ascii="Arial" w:hAnsi="Arial"/>
-          <w:color w:val="00000A"/>
-          <w:sz w:val="24"/>
-          <w:szCs w:val="24"/>
-        </w:rPr>
-        <w:t>r</w:t>
-      </w:r>
-      <w:r>
-        <w:rPr>
-          <w:rFonts w:ascii="Arial" w:hAnsi="Arial"/>
-          <w:color w:val="00000A"/>
-          <w:sz w:val="24"/>
-          <w:szCs w:val="24"/>
-        </w:rPr>
-        <w:t>ipt.</w:t>
+          <w:numId w:val="4"/>
+        </w:numPr>
+        <w:bidi w:val="0"/>
+        <w:spacing w:lineRule="auto" w:line="276"/>
+        <w:jc w:val="start"/>
+        <w:rPr>
+          <w:color w:val="00000A"/>
+          <w:sz w:val="24"/>
+          <w:szCs w:val="24"/>
+        </w:rPr>
+      </w:pPr>
+      <w:r>
+        <w:rPr>
+          <w:rFonts w:ascii="Arial" w:hAnsi="Arial"/>
+          <w:color w:val="00000A"/>
+          <w:sz w:val="24"/>
+          <w:szCs w:val="24"/>
+        </w:rPr>
+        <w:t>group is either GR01, GR02, GR03, GR04, GR05 (for different functional groups – see below for what these original functional groups were). NOTE we combined GRO1 and GR02 into one group (now called group one in the manuscript) and we did not use GR04. This was because there weren’t enough data points in the original groupings for meaningful analysis. GR03 became group two and GR05 became group three in the manuscript.</w:t>
       </w:r>
     </w:p>
     <w:p>
@@ -1622,7 +1560,7 @@
         <w:pStyle w:val="Normal"/>
         <w:numPr>
           <w:ilvl w:val="2"/>
-          <w:numId w:val="3"/>
+          <w:numId w:val="4"/>
         </w:numPr>
         <w:bidi w:val="0"/>
         <w:spacing w:lineRule="auto" w:line="276"/>
@@ -1648,7 +1586,7 @@
         <w:pStyle w:val="Normal"/>
         <w:numPr>
           <w:ilvl w:val="2"/>
-          <w:numId w:val="3"/>
+          <w:numId w:val="4"/>
         </w:numPr>
         <w:bidi w:val="0"/>
         <w:spacing w:lineRule="auto" w:line="276"/>
@@ -1674,7 +1612,7 @@
         <w:pStyle w:val="Normal"/>
         <w:numPr>
           <w:ilvl w:val="1"/>
-          <w:numId w:val="3"/>
+          <w:numId w:val="4"/>
         </w:numPr>
         <w:bidi w:val="0"/>
         <w:spacing w:lineRule="auto" w:line="276"/>
@@ -1700,7 +1638,7 @@
         <w:pStyle w:val="Normal"/>
         <w:numPr>
           <w:ilvl w:val="0"/>
-          <w:numId w:val="3"/>
+          <w:numId w:val="4"/>
         </w:numPr>
         <w:bidi w:val="0"/>
         <w:spacing w:lineRule="auto" w:line="276"/>
@@ -1735,34 +1673,25 @@
         <w:pStyle w:val="Normal"/>
         <w:numPr>
           <w:ilvl w:val="0"/>
-          <w:numId w:val="3"/>
-        </w:numPr>
-        <w:bidi w:val="0"/>
-        <w:spacing w:lineRule="auto" w:line="276"/>
-        <w:jc w:val="start"/>
-        <w:rPr>
-          <w:color w:val="00000A"/>
-          <w:sz w:val="24"/>
-          <w:szCs w:val="24"/>
-        </w:rPr>
-      </w:pPr>
-      <w:r>
-        <w:rPr>
-          <w:rFonts w:ascii="Arial" w:hAnsi="Arial"/>
-          <w:color w:val="00000A"/>
-          <w:sz w:val="24"/>
-          <w:szCs w:val="24"/>
-        </w:rPr>
-        <w:t xml:space="preserve">Column: calpercentC - % </w:t>
-      </w:r>
-      <w:r>
-        <w:rPr>
-          <w:rFonts w:ascii="Arial" w:hAnsi="Arial"/>
-          <w:color w:val="00000A"/>
-          <w:sz w:val="24"/>
-          <w:szCs w:val="24"/>
-        </w:rPr>
-        <w:t>Carbon in the sample</w:t>
+          <w:numId w:val="4"/>
+        </w:numPr>
+        <w:bidi w:val="0"/>
+        <w:spacing w:lineRule="auto" w:line="276"/>
+        <w:jc w:val="start"/>
+        <w:rPr>
+          <w:color w:val="00000A"/>
+          <w:sz w:val="24"/>
+          <w:szCs w:val="24"/>
+        </w:rPr>
+      </w:pPr>
+      <w:r>
+        <w:rPr>
+          <w:rFonts w:ascii="Arial" w:hAnsi="Arial"/>
+          <w:color w:val="00000A"/>
+          <w:sz w:val="24"/>
+          <w:szCs w:val="24"/>
+        </w:rPr>
+        <w:t>Column: calpercentC - % Carbon in the sample</w:t>
       </w:r>
     </w:p>
     <w:p>
@@ -1770,7 +1699,7 @@
         <w:pStyle w:val="Normal"/>
         <w:numPr>
           <w:ilvl w:val="0"/>
-          <w:numId w:val="3"/>
+          <w:numId w:val="4"/>
         </w:numPr>
         <w:bidi w:val="0"/>
         <w:spacing w:lineRule="auto" w:line="276"/>
@@ -1805,34 +1734,25 @@
         <w:pStyle w:val="Normal"/>
         <w:numPr>
           <w:ilvl w:val="0"/>
-          <w:numId w:val="3"/>
-        </w:numPr>
-        <w:bidi w:val="0"/>
-        <w:spacing w:lineRule="auto" w:line="276"/>
-        <w:jc w:val="start"/>
-        <w:rPr>
-          <w:color w:val="00000A"/>
-          <w:sz w:val="24"/>
-          <w:szCs w:val="24"/>
-        </w:rPr>
-      </w:pPr>
-      <w:r>
-        <w:rPr>
-          <w:rFonts w:ascii="Arial" w:hAnsi="Arial"/>
-          <w:color w:val="00000A"/>
-          <w:sz w:val="24"/>
-          <w:szCs w:val="24"/>
-        </w:rPr>
-        <w:t xml:space="preserve">Column: calpercentN - % </w:t>
-      </w:r>
-      <w:r>
-        <w:rPr>
-          <w:rFonts w:ascii="Arial" w:hAnsi="Arial"/>
-          <w:color w:val="00000A"/>
-          <w:sz w:val="24"/>
-          <w:szCs w:val="24"/>
-        </w:rPr>
-        <w:t>Nitrogen in the sample</w:t>
+          <w:numId w:val="4"/>
+        </w:numPr>
+        <w:bidi w:val="0"/>
+        <w:spacing w:lineRule="auto" w:line="276"/>
+        <w:jc w:val="start"/>
+        <w:rPr>
+          <w:color w:val="00000A"/>
+          <w:sz w:val="24"/>
+          <w:szCs w:val="24"/>
+        </w:rPr>
+      </w:pPr>
+      <w:r>
+        <w:rPr>
+          <w:rFonts w:ascii="Arial" w:hAnsi="Arial"/>
+          <w:color w:val="00000A"/>
+          <w:sz w:val="24"/>
+          <w:szCs w:val="24"/>
+        </w:rPr>
+        <w:t>Column: calpercentN - % Nitrogen in the sample</w:t>
       </w:r>
     </w:p>
     <w:p>
@@ -1840,68 +1760,45 @@
         <w:pStyle w:val="Normal"/>
         <w:numPr>
           <w:ilvl w:val="0"/>
-          <w:numId w:val="3"/>
-        </w:numPr>
-        <w:bidi w:val="0"/>
-        <w:spacing w:lineRule="auto" w:line="276"/>
-        <w:jc w:val="start"/>
-        <w:rPr>
-          <w:color w:val="00000A"/>
-          <w:sz w:val="24"/>
-          <w:szCs w:val="24"/>
-        </w:rPr>
-      </w:pPr>
-      <w:r>
-        <w:rPr>
-          <w:rFonts w:ascii="Arial" w:hAnsi="Arial"/>
-          <w:color w:val="00000A"/>
-          <w:sz w:val="24"/>
-          <w:szCs w:val="24"/>
-        </w:rPr>
-        <w:t>Column: C</w:t>
-      </w:r>
-      <w:r>
-        <w:rPr>
-          <w:rFonts w:ascii="Arial" w:hAnsi="Arial"/>
-          <w:color w:val="00000A"/>
-          <w:sz w:val="24"/>
-          <w:szCs w:val="24"/>
-        </w:rPr>
-        <w:t>N</w:t>
-      </w:r>
-      <w:r>
-        <w:rPr>
-          <w:rFonts w:ascii="Arial" w:hAnsi="Arial"/>
-          <w:color w:val="00000A"/>
-          <w:sz w:val="24"/>
-          <w:szCs w:val="24"/>
-        </w:rPr>
-        <w:t xml:space="preserve">ratio – </w:t>
-      </w:r>
-      <w:r>
-        <w:rPr>
-          <w:rFonts w:ascii="Arial" w:hAnsi="Arial"/>
-          <w:color w:val="00000A"/>
-          <w:sz w:val="24"/>
-          <w:szCs w:val="24"/>
-        </w:rPr>
-        <w:t>Carbon:Nitrogen ratio in the sample</w:t>
-      </w:r>
-    </w:p>
-    <w:p>
-      <w:pPr>
-        <w:pStyle w:val="Normal"/>
-        <w:bidi w:val="0"/>
-        <w:spacing w:lineRule="auto" w:line="276"/>
-        <w:jc w:val="start"/>
-        <w:rPr>
-          <w:color w:val="00000A"/>
-          <w:sz w:val="24"/>
-          <w:szCs w:val="24"/>
-        </w:rPr>
-      </w:pPr>
-      <w:r>
-        <w:rPr/>
+          <w:numId w:val="4"/>
+        </w:numPr>
+        <w:bidi w:val="0"/>
+        <w:spacing w:lineRule="auto" w:line="276"/>
+        <w:jc w:val="start"/>
+        <w:rPr>
+          <w:color w:val="00000A"/>
+          <w:sz w:val="24"/>
+          <w:szCs w:val="24"/>
+        </w:rPr>
+      </w:pPr>
+      <w:r>
+        <w:rPr>
+          <w:rFonts w:ascii="Arial" w:hAnsi="Arial"/>
+          <w:color w:val="00000A"/>
+          <w:sz w:val="24"/>
+          <w:szCs w:val="24"/>
+        </w:rPr>
+        <w:t>Column: CNratio – Carbon:Nitrogen ratio in the sample</w:t>
+      </w:r>
+    </w:p>
+    <w:p>
+      <w:pPr>
+        <w:pStyle w:val="Normal"/>
+        <w:bidi w:val="0"/>
+        <w:spacing w:lineRule="auto" w:line="276"/>
+        <w:jc w:val="start"/>
+        <w:rPr>
+          <w:color w:val="00000A"/>
+          <w:sz w:val="24"/>
+          <w:szCs w:val="24"/>
+        </w:rPr>
+      </w:pPr>
+      <w:r>
+        <w:rPr>
+          <w:color w:val="00000A"/>
+          <w:sz w:val="24"/>
+          <w:szCs w:val="24"/>
+        </w:rPr>
       </w:r>
     </w:p>
     <w:p>
@@ -2585,333 +2482,7 @@
         </w:rPr>
       </w:pPr>
       <w:r>
-        <w:rPr>
-          <w:rFonts w:ascii="Arial" w:hAnsi="Arial"/>
-          <w:color w:val="00000A"/>
-          <w:sz w:val="24"/>
-          <w:szCs w:val="24"/>
-        </w:rPr>
-      </w:r>
-    </w:p>
-    <w:p>
-      <w:pPr>
-        <w:pStyle w:val="Normal"/>
-        <w:bidi w:val="0"/>
-        <w:spacing w:lineRule="auto" w:line="276"/>
-        <w:jc w:val="start"/>
-        <w:rPr>
-          <w:rFonts w:ascii="Arial" w:hAnsi="Arial"/>
-        </w:rPr>
-      </w:pPr>
-      <w:r>
-        <w:rPr>
-          <w:rFonts w:ascii="Arial" w:hAnsi="Arial"/>
-          <w:b/>
-          <w:bCs/>
-          <w:i w:val="false"/>
-          <w:iCs w:val="false"/>
-          <w:color w:val="00000A"/>
-          <w:sz w:val="24"/>
-          <w:szCs w:val="24"/>
-        </w:rPr>
-        <w:t>reared_</w:t>
-      </w:r>
-      <w:r>
-        <w:rPr>
-          <w:rFonts w:eastAsia="Noto Serif CJK SC" w:cs="Lohit Devanagari" w:ascii="Arial" w:hAnsi="Arial"/>
-          <w:b/>
-          <w:bCs/>
-          <w:i w:val="false"/>
-          <w:iCs w:val="false"/>
-          <w:color w:val="00000A"/>
-          <w:kern w:val="2"/>
-          <w:sz w:val="24"/>
-          <w:szCs w:val="24"/>
-          <w:lang w:val="en-CA" w:eastAsia="zh-CN" w:bidi="hi-IN"/>
-        </w:rPr>
-        <w:t>SBW</w:t>
-      </w:r>
-      <w:r>
-        <w:rPr>
-          <w:rFonts w:ascii="Arial" w:hAnsi="Arial"/>
-          <w:b/>
-          <w:bCs/>
-          <w:i w:val="false"/>
-          <w:iCs w:val="false"/>
-          <w:color w:val="00000A"/>
-          <w:sz w:val="24"/>
-          <w:szCs w:val="24"/>
-        </w:rPr>
-        <w:t>parasitoid_countdata_GreysonGaitoetal2021.csv</w:t>
-      </w:r>
-    </w:p>
-    <w:p>
-      <w:pPr>
-        <w:pStyle w:val="Normal"/>
-        <w:numPr>
-          <w:ilvl w:val="0"/>
-          <w:numId w:val="7"/>
-        </w:numPr>
-        <w:bidi w:val="0"/>
-        <w:spacing w:lineRule="auto" w:line="276"/>
-        <w:jc w:val="start"/>
         <w:rPr/>
-      </w:pPr>
-      <w:r>
-        <w:rPr>
-          <w:rFonts w:ascii="Arial" w:hAnsi="Arial"/>
-          <w:color w:val="00000A"/>
-          <w:sz w:val="24"/>
-          <w:szCs w:val="24"/>
-        </w:rPr>
-        <w:t>Column: Plot</w:t>
-      </w:r>
-    </w:p>
-    <w:p>
-      <w:pPr>
-        <w:pStyle w:val="Normal"/>
-        <w:numPr>
-          <w:ilvl w:val="1"/>
-          <w:numId w:val="7"/>
-        </w:numPr>
-        <w:bidi w:val="0"/>
-        <w:spacing w:lineRule="auto" w:line="276"/>
-        <w:jc w:val="start"/>
-        <w:rPr/>
-      </w:pPr>
-      <w:r>
-        <w:rPr>
-          <w:rFonts w:ascii="Arial" w:hAnsi="Arial"/>
-          <w:color w:val="00000A"/>
-          <w:sz w:val="24"/>
-          <w:szCs w:val="24"/>
-        </w:rPr>
-        <w:t>where</w:t>
-      </w:r>
-      <w:r>
-        <w:rPr>
-          <w:rFonts w:ascii="Arial" w:hAnsi="Arial"/>
-          <w:color w:val="00000A"/>
-          <w:sz w:val="24"/>
-          <w:szCs w:val="24"/>
-        </w:rPr>
-        <w:t xml:space="preserve"> Plots 1,2,3 are balsam fir dominated plots, Plots 4,5,6 are mixed stand plots, and Plots 7,8,9 are hardwood dominated plots.</w:t>
-      </w:r>
-    </w:p>
-    <w:p>
-      <w:pPr>
-        <w:pStyle w:val="Normal"/>
-        <w:numPr>
-          <w:ilvl w:val="0"/>
-          <w:numId w:val="7"/>
-        </w:numPr>
-        <w:bidi w:val="0"/>
-        <w:spacing w:lineRule="auto" w:line="276"/>
-        <w:jc w:val="start"/>
-        <w:rPr/>
-      </w:pPr>
-      <w:r>
-        <w:rPr>
-          <w:rFonts w:ascii="Arial" w:hAnsi="Arial"/>
-          <w:color w:val="00000A"/>
-          <w:sz w:val="24"/>
-          <w:szCs w:val="24"/>
-        </w:rPr>
-        <w:t>NuSBWReared</w:t>
-      </w:r>
-    </w:p>
-    <w:p>
-      <w:pPr>
-        <w:pStyle w:val="Normal"/>
-        <w:numPr>
-          <w:ilvl w:val="1"/>
-          <w:numId w:val="7"/>
-        </w:numPr>
-        <w:bidi w:val="0"/>
-        <w:spacing w:lineRule="auto" w:line="276"/>
-        <w:jc w:val="start"/>
-        <w:rPr/>
-      </w:pPr>
-      <w:r>
-        <w:rPr>
-          <w:rFonts w:ascii="Arial" w:hAnsi="Arial"/>
-          <w:color w:val="00000A"/>
-          <w:sz w:val="24"/>
-          <w:szCs w:val="24"/>
-        </w:rPr>
-        <w:t>the number of spruce budworm larvae that were collected from branches in each year. These larvae were then reared on standardized food in glass vials.</w:t>
-      </w:r>
-    </w:p>
-    <w:p>
-      <w:pPr>
-        <w:pStyle w:val="Normal"/>
-        <w:numPr>
-          <w:ilvl w:val="0"/>
-          <w:numId w:val="7"/>
-        </w:numPr>
-        <w:bidi w:val="0"/>
-        <w:spacing w:lineRule="auto" w:line="276"/>
-        <w:jc w:val="start"/>
-        <w:rPr/>
-      </w:pPr>
-      <w:r>
-        <w:rPr>
-          <w:rFonts w:ascii="Arial" w:hAnsi="Arial"/>
-          <w:color w:val="00000A"/>
-          <w:sz w:val="24"/>
-          <w:szCs w:val="24"/>
-        </w:rPr>
-        <w:t>NuParasitoidsSBW</w:t>
-      </w:r>
-    </w:p>
-    <w:p>
-      <w:pPr>
-        <w:pStyle w:val="Normal"/>
-        <w:numPr>
-          <w:ilvl w:val="1"/>
-          <w:numId w:val="7"/>
-        </w:numPr>
-        <w:bidi w:val="0"/>
-        <w:spacing w:lineRule="auto" w:line="276"/>
-        <w:jc w:val="start"/>
-        <w:rPr/>
-      </w:pPr>
-      <w:r>
-        <w:rPr>
-          <w:rFonts w:ascii="Arial" w:hAnsi="Arial"/>
-          <w:color w:val="00000A"/>
-          <w:sz w:val="24"/>
-          <w:szCs w:val="24"/>
-        </w:rPr>
-        <w:t>the number of parasitoids that emerged from reared parasitoids</w:t>
-      </w:r>
-    </w:p>
-    <w:p>
-      <w:pPr>
-        <w:pStyle w:val="Normal"/>
-        <w:numPr>
-          <w:ilvl w:val="0"/>
-          <w:numId w:val="7"/>
-        </w:numPr>
-        <w:bidi w:val="0"/>
-        <w:spacing w:lineRule="auto" w:line="276"/>
-        <w:jc w:val="start"/>
-        <w:rPr/>
-      </w:pPr>
-      <w:r>
-        <w:rPr>
-          <w:rFonts w:ascii="Arial" w:hAnsi="Arial"/>
-          <w:color w:val="00000A"/>
-          <w:sz w:val="24"/>
-          <w:szCs w:val="24"/>
-        </w:rPr>
-        <w:t>HWGrad</w:t>
-      </w:r>
-    </w:p>
-    <w:p>
-      <w:pPr>
-        <w:pStyle w:val="Normal"/>
-        <w:numPr>
-          <w:ilvl w:val="1"/>
-          <w:numId w:val="7"/>
-        </w:numPr>
-        <w:bidi w:val="0"/>
-        <w:spacing w:lineRule="auto" w:line="276"/>
-        <w:jc w:val="start"/>
-        <w:rPr/>
-      </w:pPr>
-      <w:r>
-        <w:rPr>
-          <w:rFonts w:ascii="Arial" w:hAnsi="Arial"/>
-          <w:color w:val="00000A"/>
-          <w:sz w:val="24"/>
-          <w:szCs w:val="24"/>
-        </w:rPr>
-        <w:t xml:space="preserve">where BFBF are balsam fir dominated plots, </w:t>
-      </w:r>
-      <w:r>
-        <w:rPr>
-          <w:rFonts w:eastAsia="Noto Serif CJK SC" w:cs="Lohit Devanagari" w:ascii="Arial" w:hAnsi="Arial"/>
-          <w:color w:val="00000A"/>
-          <w:kern w:val="2"/>
-          <w:sz w:val="24"/>
-          <w:szCs w:val="24"/>
-          <w:lang w:val="en-CA" w:eastAsia="zh-CN" w:bidi="hi-IN"/>
-        </w:rPr>
-        <w:t>BFMX</w:t>
-      </w:r>
-      <w:r>
-        <w:rPr>
-          <w:rFonts w:ascii="Arial" w:hAnsi="Arial"/>
-          <w:color w:val="00000A"/>
-          <w:sz w:val="24"/>
-          <w:szCs w:val="24"/>
-        </w:rPr>
-        <w:t xml:space="preserve"> are mixed stand plots, and </w:t>
-      </w:r>
-      <w:r>
-        <w:rPr>
-          <w:rFonts w:eastAsia="Noto Serif CJK SC" w:cs="Lohit Devanagari" w:ascii="Arial" w:hAnsi="Arial"/>
-          <w:color w:val="00000A"/>
-          <w:kern w:val="2"/>
-          <w:sz w:val="24"/>
-          <w:szCs w:val="24"/>
-          <w:lang w:val="en-CA" w:eastAsia="zh-CN" w:bidi="hi-IN"/>
-        </w:rPr>
-        <w:t>HWBF</w:t>
-      </w:r>
-      <w:r>
-        <w:rPr>
-          <w:rFonts w:ascii="Arial" w:hAnsi="Arial"/>
-          <w:color w:val="00000A"/>
-          <w:sz w:val="24"/>
-          <w:szCs w:val="24"/>
-        </w:rPr>
-        <w:t xml:space="preserve"> are hardwood dominated plots.</w:t>
-      </w:r>
-    </w:p>
-    <w:p>
-      <w:pPr>
-        <w:pStyle w:val="Normal"/>
-        <w:numPr>
-          <w:ilvl w:val="0"/>
-          <w:numId w:val="7"/>
-        </w:numPr>
-        <w:bidi w:val="0"/>
-        <w:spacing w:lineRule="auto" w:line="276"/>
-        <w:jc w:val="start"/>
-        <w:rPr/>
-      </w:pPr>
-      <w:r>
-        <w:rPr>
-          <w:rFonts w:ascii="Arial" w:hAnsi="Arial"/>
-          <w:color w:val="00000A"/>
-          <w:sz w:val="24"/>
-          <w:szCs w:val="24"/>
-        </w:rPr>
-        <w:t>Yr</w:t>
-      </w:r>
-    </w:p>
-    <w:p>
-      <w:pPr>
-        <w:pStyle w:val="Normal"/>
-        <w:numPr>
-          <w:ilvl w:val="1"/>
-          <w:numId w:val="7"/>
-        </w:numPr>
-        <w:bidi w:val="0"/>
-        <w:spacing w:lineRule="auto" w:line="276"/>
-        <w:jc w:val="start"/>
-        <w:rPr/>
-      </w:pPr>
-      <w:r>
-        <w:rPr>
-          <w:rFonts w:ascii="Arial" w:hAnsi="Arial"/>
-          <w:color w:val="00000A"/>
-          <w:sz w:val="24"/>
-          <w:szCs w:val="24"/>
-        </w:rPr>
-        <w:t>year – either 2015, 2016, 2017</w:t>
       </w:r>
     </w:p>
     <w:p>
@@ -2933,7 +2504,12 @@
         </w:rPr>
       </w:pPr>
       <w:r>
-        <w:rPr/>
+        <w:rPr>
+          <w:rFonts w:ascii="Arial" w:hAnsi="Arial"/>
+          <w:color w:val="00000A"/>
+          <w:sz w:val="24"/>
+          <w:szCs w:val="24"/>
+        </w:rPr>
       </w:r>
     </w:p>
     <w:p>
@@ -2987,7 +2563,7 @@
         <w:pStyle w:val="Normal"/>
         <w:numPr>
           <w:ilvl w:val="0"/>
-          <w:numId w:val="6"/>
+          <w:numId w:val="7"/>
         </w:numPr>
         <w:bidi w:val="0"/>
         <w:spacing w:lineRule="auto" w:line="276"/>
@@ -3013,7 +2589,7 @@
         <w:pStyle w:val="Normal"/>
         <w:numPr>
           <w:ilvl w:val="1"/>
-          <w:numId w:val="6"/>
+          <w:numId w:val="7"/>
         </w:numPr>
         <w:bidi w:val="0"/>
         <w:spacing w:lineRule="auto" w:line="276"/>
@@ -3039,7 +2615,7 @@
         <w:pStyle w:val="Normal"/>
         <w:numPr>
           <w:ilvl w:val="0"/>
-          <w:numId w:val="6"/>
+          <w:numId w:val="7"/>
         </w:numPr>
         <w:bidi w:val="0"/>
         <w:spacing w:lineRule="auto" w:line="276"/>
@@ -3065,43 +2641,25 @@
         <w:pStyle w:val="Normal"/>
         <w:numPr>
           <w:ilvl w:val="1"/>
-          <w:numId w:val="6"/>
-        </w:numPr>
-        <w:bidi w:val="0"/>
-        <w:spacing w:lineRule="auto" w:line="276"/>
-        <w:jc w:val="start"/>
-        <w:rPr>
-          <w:color w:val="00000A"/>
-          <w:sz w:val="24"/>
-          <w:szCs w:val="24"/>
-        </w:rPr>
-      </w:pPr>
-      <w:r>
-        <w:rPr>
-          <w:rFonts w:ascii="Arial" w:hAnsi="Arial"/>
-          <w:color w:val="00000A"/>
-          <w:sz w:val="24"/>
-          <w:szCs w:val="24"/>
-        </w:rPr>
-        <w:t xml:space="preserve">original sample </w:t>
-      </w:r>
-      <w:r>
-        <w:rPr>
-          <w:rFonts w:ascii="Arial" w:hAnsi="Arial"/>
-          <w:color w:val="00000A"/>
-          <w:sz w:val="24"/>
-          <w:szCs w:val="24"/>
-        </w:rPr>
-        <w:t>ID</w:t>
-      </w:r>
-      <w:r>
-        <w:rPr>
-          <w:rFonts w:ascii="Arial" w:hAnsi="Arial"/>
-          <w:color w:val="00000A"/>
-          <w:sz w:val="24"/>
-          <w:szCs w:val="24"/>
-        </w:rPr>
-        <w:t xml:space="preserve"> for sequencing</w:t>
+          <w:numId w:val="7"/>
+        </w:numPr>
+        <w:bidi w:val="0"/>
+        <w:spacing w:lineRule="auto" w:line="276"/>
+        <w:jc w:val="start"/>
+        <w:rPr>
+          <w:color w:val="00000A"/>
+          <w:sz w:val="24"/>
+          <w:szCs w:val="24"/>
+        </w:rPr>
+      </w:pPr>
+      <w:r>
+        <w:rPr>
+          <w:rFonts w:ascii="Arial" w:hAnsi="Arial"/>
+          <w:color w:val="00000A"/>
+          <w:sz w:val="24"/>
+          <w:szCs w:val="24"/>
+        </w:rPr>
+        <w:t>original sample ID for sequencing</w:t>
       </w:r>
     </w:p>
     <w:p>
@@ -3109,7 +2667,7 @@
         <w:pStyle w:val="Normal"/>
         <w:numPr>
           <w:ilvl w:val="0"/>
-          <w:numId w:val="6"/>
+          <w:numId w:val="7"/>
         </w:numPr>
         <w:bidi w:val="0"/>
         <w:spacing w:lineRule="auto" w:line="276"/>
@@ -3135,7 +2693,7 @@
         <w:pStyle w:val="Normal"/>
         <w:numPr>
           <w:ilvl w:val="1"/>
-          <w:numId w:val="6"/>
+          <w:numId w:val="7"/>
         </w:numPr>
         <w:bidi w:val="0"/>
         <w:spacing w:lineRule="auto" w:line="276"/>
@@ -3161,7 +2719,7 @@
         <w:pStyle w:val="Normal"/>
         <w:numPr>
           <w:ilvl w:val="0"/>
-          <w:numId w:val="6"/>
+          <w:numId w:val="7"/>
         </w:numPr>
         <w:bidi w:val="0"/>
         <w:spacing w:lineRule="auto" w:line="276"/>
@@ -3187,43 +2745,25 @@
         <w:pStyle w:val="Normal"/>
         <w:numPr>
           <w:ilvl w:val="1"/>
-          <w:numId w:val="6"/>
-        </w:numPr>
-        <w:bidi w:val="0"/>
-        <w:spacing w:lineRule="auto" w:line="276"/>
-        <w:jc w:val="start"/>
-        <w:rPr>
-          <w:color w:val="00000A"/>
-          <w:sz w:val="24"/>
-          <w:szCs w:val="24"/>
-        </w:rPr>
-      </w:pPr>
-      <w:r>
-        <w:rPr>
-          <w:rFonts w:ascii="Arial" w:hAnsi="Arial"/>
-          <w:color w:val="00000A"/>
-          <w:sz w:val="24"/>
-          <w:szCs w:val="24"/>
-        </w:rPr>
-        <w:t xml:space="preserve">code for what type of forest the plot was in </w:t>
-      </w:r>
-      <w:r>
-        <w:rPr>
-          <w:rFonts w:ascii="Arial" w:hAnsi="Arial"/>
-          <w:color w:val="00000A"/>
-          <w:sz w:val="24"/>
-          <w:szCs w:val="24"/>
-        </w:rPr>
-        <w:t>where</w:t>
-      </w:r>
-      <w:r>
-        <w:rPr>
-          <w:rFonts w:ascii="Arial" w:hAnsi="Arial"/>
-          <w:color w:val="00000A"/>
-          <w:sz w:val="24"/>
-          <w:szCs w:val="24"/>
-        </w:rPr>
-        <w:t xml:space="preserve"> </w:t>
+          <w:numId w:val="7"/>
+        </w:numPr>
+        <w:bidi w:val="0"/>
+        <w:spacing w:lineRule="auto" w:line="276"/>
+        <w:jc w:val="start"/>
+        <w:rPr>
+          <w:color w:val="00000A"/>
+          <w:sz w:val="24"/>
+          <w:szCs w:val="24"/>
+        </w:rPr>
+      </w:pPr>
+      <w:r>
+        <w:rPr>
+          <w:rFonts w:ascii="Arial" w:hAnsi="Arial"/>
+          <w:color w:val="00000A"/>
+          <w:sz w:val="24"/>
+          <w:szCs w:val="24"/>
+        </w:rPr>
+        <w:t xml:space="preserve">code for what type of forest the plot was in where </w:t>
       </w:r>
       <w:r>
         <w:rPr>
@@ -3291,7 +2831,7 @@
         <w:pStyle w:val="Normal"/>
         <w:numPr>
           <w:ilvl w:val="0"/>
-          <w:numId w:val="6"/>
+          <w:numId w:val="7"/>
         </w:numPr>
         <w:bidi w:val="0"/>
         <w:spacing w:lineRule="auto" w:line="276"/>
@@ -3317,7 +2857,7 @@
         <w:pStyle w:val="Normal"/>
         <w:numPr>
           <w:ilvl w:val="1"/>
-          <w:numId w:val="6"/>
+          <w:numId w:val="7"/>
         </w:numPr>
         <w:bidi w:val="0"/>
         <w:spacing w:lineRule="auto" w:line="276"/>
@@ -3343,7 +2883,7 @@
         <w:pStyle w:val="Normal"/>
         <w:numPr>
           <w:ilvl w:val="0"/>
-          <w:numId w:val="6"/>
+          <w:numId w:val="7"/>
         </w:numPr>
         <w:bidi w:val="0"/>
         <w:spacing w:lineRule="auto" w:line="276"/>
@@ -3369,7 +2909,7 @@
         <w:pStyle w:val="Normal"/>
         <w:numPr>
           <w:ilvl w:val="1"/>
-          <w:numId w:val="6"/>
+          <w:numId w:val="7"/>
         </w:numPr>
         <w:bidi w:val="0"/>
         <w:spacing w:lineRule="auto" w:line="276"/>
@@ -3395,34 +2935,25 @@
         <w:pStyle w:val="Normal"/>
         <w:numPr>
           <w:ilvl w:val="0"/>
-          <w:numId w:val="6"/>
-        </w:numPr>
-        <w:bidi w:val="0"/>
-        <w:spacing w:lineRule="auto" w:line="276"/>
-        <w:jc w:val="start"/>
-        <w:rPr>
-          <w:color w:val="00000A"/>
-          <w:sz w:val="24"/>
-          <w:szCs w:val="24"/>
-        </w:rPr>
-      </w:pPr>
-      <w:r>
-        <w:rPr>
-          <w:rFonts w:ascii="Arial" w:hAnsi="Arial"/>
-          <w:color w:val="00000A"/>
-          <w:sz w:val="24"/>
-          <w:szCs w:val="24"/>
-        </w:rPr>
-        <w:t xml:space="preserve">Column: HWGrad_Description – </w:t>
-      </w:r>
-      <w:r>
-        <w:rPr>
-          <w:rFonts w:ascii="Arial" w:hAnsi="Arial"/>
-          <w:color w:val="00000A"/>
-          <w:sz w:val="24"/>
-          <w:szCs w:val="24"/>
-        </w:rPr>
-        <w:t>description of type of forest stand plots are in</w:t>
+          <w:numId w:val="7"/>
+        </w:numPr>
+        <w:bidi w:val="0"/>
+        <w:spacing w:lineRule="auto" w:line="276"/>
+        <w:jc w:val="start"/>
+        <w:rPr>
+          <w:color w:val="00000A"/>
+          <w:sz w:val="24"/>
+          <w:szCs w:val="24"/>
+        </w:rPr>
+      </w:pPr>
+      <w:r>
+        <w:rPr>
+          <w:rFonts w:ascii="Arial" w:hAnsi="Arial"/>
+          <w:color w:val="00000A"/>
+          <w:sz w:val="24"/>
+          <w:szCs w:val="24"/>
+        </w:rPr>
+        <w:t>Column: HWGrad_Description – description of type of forest stand plots are in</w:t>
       </w:r>
     </w:p>
     <w:p>
@@ -3430,7 +2961,7 @@
         <w:pStyle w:val="Normal"/>
         <w:numPr>
           <w:ilvl w:val="0"/>
-          <w:numId w:val="6"/>
+          <w:numId w:val="7"/>
         </w:numPr>
         <w:bidi w:val="0"/>
         <w:spacing w:lineRule="auto" w:line="276"/>
@@ -3456,7 +2987,7 @@
         <w:pStyle w:val="Normal"/>
         <w:numPr>
           <w:ilvl w:val="0"/>
-          <w:numId w:val="6"/>
+          <w:numId w:val="7"/>
         </w:numPr>
         <w:bidi w:val="0"/>
         <w:spacing w:lineRule="auto" w:line="276"/>
@@ -3482,7 +3013,7 @@
         <w:pStyle w:val="Normal"/>
         <w:numPr>
           <w:ilvl w:val="1"/>
-          <w:numId w:val="6"/>
+          <w:numId w:val="7"/>
         </w:numPr>
         <w:bidi w:val="0"/>
         <w:spacing w:lineRule="auto" w:line="276"/>
@@ -3508,7 +3039,7 @@
         <w:pStyle w:val="Normal"/>
         <w:numPr>
           <w:ilvl w:val="1"/>
-          <w:numId w:val="6"/>
+          <w:numId w:val="7"/>
         </w:numPr>
         <w:bidi w:val="0"/>
         <w:spacing w:lineRule="auto" w:line="276"/>
@@ -3534,7 +3065,7 @@
         <w:pStyle w:val="Normal"/>
         <w:numPr>
           <w:ilvl w:val="0"/>
-          <w:numId w:val="6"/>
+          <w:numId w:val="7"/>
         </w:numPr>
         <w:bidi w:val="0"/>
         <w:spacing w:lineRule="auto" w:line="276"/>
@@ -3560,7 +3091,7 @@
         <w:pStyle w:val="Normal"/>
         <w:numPr>
           <w:ilvl w:val="1"/>
-          <w:numId w:val="6"/>
+          <w:numId w:val="7"/>
         </w:numPr>
         <w:bidi w:val="0"/>
         <w:spacing w:lineRule="auto" w:line="276"/>
@@ -3586,7 +3117,7 @@
         <w:pStyle w:val="Normal"/>
         <w:numPr>
           <w:ilvl w:val="0"/>
-          <w:numId w:val="6"/>
+          <w:numId w:val="7"/>
         </w:numPr>
         <w:bidi w:val="0"/>
         <w:spacing w:lineRule="auto" w:line="276"/>
@@ -3629,7 +3160,7 @@
         <w:pStyle w:val="Normal"/>
         <w:numPr>
           <w:ilvl w:val="0"/>
-          <w:numId w:val="6"/>
+          <w:numId w:val="7"/>
         </w:numPr>
         <w:bidi w:val="0"/>
         <w:spacing w:lineRule="auto" w:line="276"/>
@@ -3726,7 +3257,7 @@
         <w:pStyle w:val="Normal"/>
         <w:numPr>
           <w:ilvl w:val="0"/>
-          <w:numId w:val="4"/>
+          <w:numId w:val="5"/>
         </w:numPr>
         <w:bidi w:val="0"/>
         <w:spacing w:lineRule="auto" w:line="276"/>
@@ -3786,16 +3317,7 @@
           <w:sz w:val="24"/>
           <w:szCs w:val="24"/>
         </w:rPr>
-        <w:t xml:space="preserve"> </w:t>
-      </w:r>
-      <w:r>
-        <w:rPr>
-          <w:rFonts w:ascii="Arial" w:hAnsi="Arial"/>
-          <w:color w:val="00000A"/>
-          <w:sz w:val="24"/>
-          <w:szCs w:val="24"/>
-        </w:rPr>
-        <w:t xml:space="preserve">for parasitoids that were caught in malaise traps in 2016 and parasitoids that emerged from reared caterpillars sampled in </w:t>
+        <w:t xml:space="preserve"> for parasitoids that were caught in malaise traps in 2016 and parasitoids that emerged from reared caterpillars sampled in </w:t>
       </w:r>
       <w:r>
         <w:rPr>
@@ -3891,7 +3413,7 @@
         <w:pStyle w:val="Normal"/>
         <w:numPr>
           <w:ilvl w:val="0"/>
-          <w:numId w:val="6"/>
+          <w:numId w:val="7"/>
         </w:numPr>
         <w:bidi w:val="0"/>
         <w:spacing w:lineRule="auto" w:line="276"/>
@@ -3917,7 +3439,7 @@
         <w:pStyle w:val="Normal"/>
         <w:numPr>
           <w:ilvl w:val="1"/>
-          <w:numId w:val="6"/>
+          <w:numId w:val="7"/>
         </w:numPr>
         <w:bidi w:val="0"/>
         <w:spacing w:lineRule="auto" w:line="276"/>
@@ -3943,7 +3465,7 @@
         <w:pStyle w:val="Normal"/>
         <w:numPr>
           <w:ilvl w:val="0"/>
-          <w:numId w:val="6"/>
+          <w:numId w:val="7"/>
         </w:numPr>
         <w:bidi w:val="0"/>
         <w:spacing w:lineRule="auto" w:line="276"/>
@@ -3969,7 +3491,7 @@
         <w:pStyle w:val="Normal"/>
         <w:numPr>
           <w:ilvl w:val="1"/>
-          <w:numId w:val="6"/>
+          <w:numId w:val="7"/>
         </w:numPr>
         <w:bidi w:val="0"/>
         <w:spacing w:lineRule="auto" w:line="276"/>
@@ -3995,7 +3517,7 @@
         <w:pStyle w:val="Normal"/>
         <w:numPr>
           <w:ilvl w:val="0"/>
-          <w:numId w:val="6"/>
+          <w:numId w:val="7"/>
         </w:numPr>
         <w:bidi w:val="0"/>
         <w:spacing w:lineRule="auto" w:line="276"/>
@@ -4021,7 +3543,7 @@
         <w:pStyle w:val="Normal"/>
         <w:numPr>
           <w:ilvl w:val="1"/>
-          <w:numId w:val="6"/>
+          <w:numId w:val="7"/>
         </w:numPr>
         <w:bidi w:val="0"/>
         <w:spacing w:lineRule="auto" w:line="276"/>
@@ -4047,7 +3569,7 @@
         <w:pStyle w:val="Normal"/>
         <w:numPr>
           <w:ilvl w:val="0"/>
-          <w:numId w:val="6"/>
+          <w:numId w:val="7"/>
         </w:numPr>
         <w:bidi w:val="0"/>
         <w:spacing w:lineRule="auto" w:line="276"/>
@@ -4073,7 +3595,7 @@
         <w:pStyle w:val="Normal"/>
         <w:numPr>
           <w:ilvl w:val="1"/>
-          <w:numId w:val="6"/>
+          <w:numId w:val="7"/>
         </w:numPr>
         <w:bidi w:val="0"/>
         <w:spacing w:lineRule="auto" w:line="276"/>
@@ -4099,7 +3621,7 @@
         <w:pStyle w:val="Normal"/>
         <w:numPr>
           <w:ilvl w:val="0"/>
-          <w:numId w:val="6"/>
+          <w:numId w:val="7"/>
         </w:numPr>
         <w:bidi w:val="0"/>
         <w:spacing w:lineRule="auto" w:line="276"/>
@@ -4125,7 +3647,7 @@
         <w:pStyle w:val="Normal"/>
         <w:numPr>
           <w:ilvl w:val="1"/>
-          <w:numId w:val="6"/>
+          <w:numId w:val="7"/>
         </w:numPr>
         <w:bidi w:val="0"/>
         <w:spacing w:lineRule="auto" w:line="276"/>
@@ -4151,7 +3673,7 @@
         <w:pStyle w:val="Normal"/>
         <w:numPr>
           <w:ilvl w:val="0"/>
-          <w:numId w:val="6"/>
+          <w:numId w:val="7"/>
         </w:numPr>
         <w:bidi w:val="0"/>
         <w:spacing w:lineRule="auto" w:line="276"/>
@@ -4177,7 +3699,7 @@
         <w:pStyle w:val="Normal"/>
         <w:numPr>
           <w:ilvl w:val="0"/>
-          <w:numId w:val="6"/>
+          <w:numId w:val="7"/>
         </w:numPr>
         <w:bidi w:val="0"/>
         <w:spacing w:lineRule="auto" w:line="276"/>
@@ -4264,7 +3786,7 @@
         <w:pStyle w:val="Normal"/>
         <w:numPr>
           <w:ilvl w:val="0"/>
-          <w:numId w:val="5"/>
+          <w:numId w:val="6"/>
         </w:numPr>
         <w:bidi w:val="0"/>
         <w:spacing w:lineRule="auto" w:line="276"/>
@@ -4324,16 +3846,7 @@
           <w:sz w:val="24"/>
           <w:szCs w:val="24"/>
         </w:rPr>
-        <w:t xml:space="preserve"> </w:t>
-      </w:r>
-      <w:r>
-        <w:rPr>
-          <w:rFonts w:ascii="Arial" w:hAnsi="Arial"/>
-          <w:color w:val="00000A"/>
-          <w:sz w:val="24"/>
-          <w:szCs w:val="24"/>
-        </w:rPr>
-        <w:t>for a subset of the parasitoids that emerged from reared caterpillars sampled in the 1980s.</w:t>
+        <w:t xml:space="preserve"> for a subset of the parasitoids that emerged from reared caterpillars sampled in the 1980s.</w:t>
       </w:r>
     </w:p>
     <w:sectPr>
@@ -4474,248 +3987,230 @@
   <w:abstractNum w:abstractNumId="2">
     <w:lvl w:ilvl="0">
       <w:start w:val="1"/>
-      <w:numFmt w:val="decimal"/>
-      <w:lvlText w:val="%1."/>
-      <w:lvlJc w:val="start"/>
-      <w:pPr>
-        <w:tabs>
-          <w:tab w:val="num" w:pos="707"/>
-        </w:tabs>
-        <w:ind w:start="707" w:hanging="283"/>
+      <w:numFmt w:val="none"/>
+      <w:suff w:val="nothing"/>
+      <w:lvlText w:val=""/>
+      <w:lvlJc w:val="start"/>
+      <w:pPr>
+        <w:tabs>
+          <w:tab w:val="num" w:pos="0"/>
+        </w:tabs>
+        <w:ind w:start="0" w:hanging="0"/>
       </w:pPr>
     </w:lvl>
     <w:lvl w:ilvl="1">
       <w:start w:val="1"/>
-      <w:numFmt w:val="decimal"/>
-      <w:lvlText w:val="%2."/>
-      <w:lvlJc w:val="start"/>
-      <w:pPr>
-        <w:tabs>
-          <w:tab w:val="num" w:pos="1414"/>
-        </w:tabs>
-        <w:ind w:start="1414" w:hanging="283"/>
+      <w:numFmt w:val="none"/>
+      <w:suff w:val="nothing"/>
+      <w:lvlText w:val=""/>
+      <w:lvlJc w:val="start"/>
+      <w:pPr>
+        <w:tabs>
+          <w:tab w:val="num" w:pos="0"/>
+        </w:tabs>
+        <w:ind w:start="0" w:hanging="0"/>
       </w:pPr>
     </w:lvl>
     <w:lvl w:ilvl="2">
       <w:start w:val="1"/>
-      <w:numFmt w:val="decimal"/>
-      <w:lvlText w:val="%3."/>
-      <w:lvlJc w:val="start"/>
-      <w:pPr>
-        <w:tabs>
-          <w:tab w:val="num" w:pos="2121"/>
-        </w:tabs>
-        <w:ind w:start="2121" w:hanging="283"/>
+      <w:numFmt w:val="none"/>
+      <w:suff w:val="nothing"/>
+      <w:lvlText w:val=""/>
+      <w:lvlJc w:val="start"/>
+      <w:pPr>
+        <w:tabs>
+          <w:tab w:val="num" w:pos="0"/>
+        </w:tabs>
+        <w:ind w:start="0" w:hanging="0"/>
       </w:pPr>
     </w:lvl>
     <w:lvl w:ilvl="3">
       <w:start w:val="1"/>
-      <w:numFmt w:val="decimal"/>
-      <w:lvlText w:val="%4."/>
-      <w:lvlJc w:val="start"/>
-      <w:pPr>
-        <w:tabs>
-          <w:tab w:val="num" w:pos="2828"/>
-        </w:tabs>
-        <w:ind w:start="2828" w:hanging="283"/>
+      <w:numFmt w:val="none"/>
+      <w:suff w:val="nothing"/>
+      <w:lvlText w:val=""/>
+      <w:lvlJc w:val="start"/>
+      <w:pPr>
+        <w:tabs>
+          <w:tab w:val="num" w:pos="0"/>
+        </w:tabs>
+        <w:ind w:start="0" w:hanging="0"/>
       </w:pPr>
     </w:lvl>
     <w:lvl w:ilvl="4">
       <w:start w:val="1"/>
-      <w:numFmt w:val="decimal"/>
-      <w:lvlText w:val="%5."/>
-      <w:lvlJc w:val="start"/>
-      <w:pPr>
-        <w:tabs>
-          <w:tab w:val="num" w:pos="3535"/>
-        </w:tabs>
-        <w:ind w:start="3535" w:hanging="283"/>
+      <w:numFmt w:val="none"/>
+      <w:suff w:val="nothing"/>
+      <w:lvlText w:val=""/>
+      <w:lvlJc w:val="start"/>
+      <w:pPr>
+        <w:tabs>
+          <w:tab w:val="num" w:pos="0"/>
+        </w:tabs>
+        <w:ind w:start="0" w:hanging="0"/>
       </w:pPr>
     </w:lvl>
     <w:lvl w:ilvl="5">
       <w:start w:val="1"/>
-      <w:numFmt w:val="decimal"/>
-      <w:lvlText w:val="%6."/>
-      <w:lvlJc w:val="start"/>
-      <w:pPr>
-        <w:tabs>
-          <w:tab w:val="num" w:pos="4242"/>
-        </w:tabs>
-        <w:ind w:start="4242" w:hanging="283"/>
+      <w:numFmt w:val="none"/>
+      <w:suff w:val="nothing"/>
+      <w:lvlText w:val=""/>
+      <w:lvlJc w:val="start"/>
+      <w:pPr>
+        <w:tabs>
+          <w:tab w:val="num" w:pos="0"/>
+        </w:tabs>
+        <w:ind w:start="0" w:hanging="0"/>
       </w:pPr>
     </w:lvl>
     <w:lvl w:ilvl="6">
       <w:start w:val="1"/>
-      <w:numFmt w:val="decimal"/>
-      <w:lvlText w:val="%7."/>
-      <w:lvlJc w:val="start"/>
-      <w:pPr>
-        <w:tabs>
-          <w:tab w:val="num" w:pos="4949"/>
-        </w:tabs>
-        <w:ind w:start="4949" w:hanging="283"/>
+      <w:numFmt w:val="none"/>
+      <w:suff w:val="nothing"/>
+      <w:lvlText w:val=""/>
+      <w:lvlJc w:val="start"/>
+      <w:pPr>
+        <w:tabs>
+          <w:tab w:val="num" w:pos="0"/>
+        </w:tabs>
+        <w:ind w:start="0" w:hanging="0"/>
       </w:pPr>
     </w:lvl>
     <w:lvl w:ilvl="7">
       <w:start w:val="1"/>
-      <w:numFmt w:val="decimal"/>
-      <w:lvlText w:val="%8."/>
-      <w:lvlJc w:val="start"/>
-      <w:pPr>
-        <w:tabs>
-          <w:tab w:val="num" w:pos="5656"/>
-        </w:tabs>
-        <w:ind w:start="5656" w:hanging="283"/>
+      <w:numFmt w:val="none"/>
+      <w:suff w:val="nothing"/>
+      <w:lvlText w:val=""/>
+      <w:lvlJc w:val="start"/>
+      <w:pPr>
+        <w:tabs>
+          <w:tab w:val="num" w:pos="0"/>
+        </w:tabs>
+        <w:ind w:start="0" w:hanging="0"/>
       </w:pPr>
     </w:lvl>
     <w:lvl w:ilvl="8">
       <w:start w:val="1"/>
-      <w:numFmt w:val="decimal"/>
-      <w:lvlText w:val="%9."/>
-      <w:lvlJc w:val="start"/>
-      <w:pPr>
-        <w:tabs>
-          <w:tab w:val="num" w:pos="6363"/>
-        </w:tabs>
-        <w:ind w:start="6363" w:hanging="283"/>
+      <w:numFmt w:val="none"/>
+      <w:suff w:val="nothing"/>
+      <w:lvlText w:val=""/>
+      <w:lvlJc w:val="start"/>
+      <w:pPr>
+        <w:tabs>
+          <w:tab w:val="num" w:pos="0"/>
+        </w:tabs>
+        <w:ind w:start="0" w:hanging="0"/>
       </w:pPr>
     </w:lvl>
   </w:abstractNum>
   <w:abstractNum w:abstractNumId="3">
     <w:lvl w:ilvl="0">
       <w:start w:val="1"/>
-      <w:numFmt w:val="bullet"/>
-      <w:lvlText w:val=""/>
-      <w:lvlJc w:val="start"/>
-      <w:pPr>
-        <w:tabs>
-          <w:tab w:val="num" w:pos="720"/>
-        </w:tabs>
-        <w:ind w:start="720" w:hanging="360"/>
-      </w:pPr>
-      <w:rPr>
-        <w:rFonts w:ascii="Symbol" w:hAnsi="Symbol" w:cs="Symbol" w:hint="default"/>
-      </w:rPr>
+      <w:numFmt w:val="decimal"/>
+      <w:lvlText w:val="%1."/>
+      <w:lvlJc w:val="start"/>
+      <w:pPr>
+        <w:tabs>
+          <w:tab w:val="num" w:pos="707"/>
+        </w:tabs>
+        <w:ind w:start="707" w:hanging="283"/>
+      </w:pPr>
     </w:lvl>
     <w:lvl w:ilvl="1">
       <w:start w:val="1"/>
-      <w:numFmt w:val="bullet"/>
-      <w:lvlText w:val="◦"/>
-      <w:lvlJc w:val="start"/>
-      <w:pPr>
-        <w:tabs>
-          <w:tab w:val="num" w:pos="1080"/>
-        </w:tabs>
-        <w:ind w:start="1080" w:hanging="360"/>
-      </w:pPr>
-      <w:rPr>
-        <w:rFonts w:ascii="OpenSymbol" w:hAnsi="OpenSymbol" w:cs="OpenSymbol" w:hint="default"/>
-      </w:rPr>
+      <w:numFmt w:val="decimal"/>
+      <w:lvlText w:val="%2."/>
+      <w:lvlJc w:val="start"/>
+      <w:pPr>
+        <w:tabs>
+          <w:tab w:val="num" w:pos="1414"/>
+        </w:tabs>
+        <w:ind w:start="1414" w:hanging="283"/>
+      </w:pPr>
     </w:lvl>
     <w:lvl w:ilvl="2">
       <w:start w:val="1"/>
-      <w:numFmt w:val="bullet"/>
-      <w:lvlText w:val="▪"/>
-      <w:lvlJc w:val="start"/>
-      <w:pPr>
-        <w:tabs>
-          <w:tab w:val="num" w:pos="1440"/>
-        </w:tabs>
-        <w:ind w:start="1440" w:hanging="360"/>
-      </w:pPr>
-      <w:rPr>
-        <w:rFonts w:ascii="OpenSymbol" w:hAnsi="OpenSymbol" w:cs="OpenSymbol" w:hint="default"/>
-      </w:rPr>
+      <w:numFmt w:val="decimal"/>
+      <w:lvlText w:val="%3."/>
+      <w:lvlJc w:val="start"/>
+      <w:pPr>
+        <w:tabs>
+          <w:tab w:val="num" w:pos="2121"/>
+        </w:tabs>
+        <w:ind w:start="2121" w:hanging="283"/>
+      </w:pPr>
     </w:lvl>
     <w:lvl w:ilvl="3">
       <w:start w:val="1"/>
-      <w:numFmt w:val="bullet"/>
-      <w:lvlText w:val=""/>
-      <w:lvlJc w:val="start"/>
-      <w:pPr>
-        <w:tabs>
-          <w:tab w:val="num" w:pos="1800"/>
-        </w:tabs>
-        <w:ind w:start="1800" w:hanging="360"/>
-      </w:pPr>
-      <w:rPr>
-        <w:rFonts w:ascii="Symbol" w:hAnsi="Symbol" w:cs="Symbol" w:hint="default"/>
-      </w:rPr>
+      <w:numFmt w:val="decimal"/>
+      <w:lvlText w:val="%4."/>
+      <w:lvlJc w:val="start"/>
+      <w:pPr>
+        <w:tabs>
+          <w:tab w:val="num" w:pos="2828"/>
+        </w:tabs>
+        <w:ind w:start="2828" w:hanging="283"/>
+      </w:pPr>
     </w:lvl>
     <w:lvl w:ilvl="4">
       <w:start w:val="1"/>
-      <w:numFmt w:val="bullet"/>
-      <w:lvlText w:val="◦"/>
-      <w:lvlJc w:val="start"/>
-      <w:pPr>
-        <w:tabs>
-          <w:tab w:val="num" w:pos="2160"/>
-        </w:tabs>
-        <w:ind w:start="2160" w:hanging="360"/>
-      </w:pPr>
-      <w:rPr>
-        <w:rFonts w:ascii="OpenSymbol" w:hAnsi="OpenSymbol" w:cs="OpenSymbol" w:hint="default"/>
-      </w:rPr>
+      <w:numFmt w:val="decimal"/>
+      <w:lvlText w:val="%5."/>
+      <w:lvlJc w:val="start"/>
+      <w:pPr>
+        <w:tabs>
+          <w:tab w:val="num" w:pos="3535"/>
+        </w:tabs>
+        <w:ind w:start="3535" w:hanging="283"/>
+      </w:pPr>
     </w:lvl>
     <w:lvl w:ilvl="5">
       <w:start w:val="1"/>
-      <w:numFmt w:val="bullet"/>
-      <w:lvlText w:val="▪"/>
-      <w:lvlJc w:val="start"/>
-      <w:pPr>
-        <w:tabs>
-          <w:tab w:val="num" w:pos="2520"/>
-        </w:tabs>
-        <w:ind w:start="2520" w:hanging="360"/>
-      </w:pPr>
-      <w:rPr>
-        <w:rFonts w:ascii="OpenSymbol" w:hAnsi="OpenSymbol" w:cs="OpenSymbol" w:hint="default"/>
-      </w:rPr>
+      <w:numFmt w:val="decimal"/>
+      <w:lvlText w:val="%6."/>
+      <w:lvlJc w:val="start"/>
+      <w:pPr>
+        <w:tabs>
+          <w:tab w:val="num" w:pos="4242"/>
+        </w:tabs>
+        <w:ind w:start="4242" w:hanging="283"/>
+      </w:pPr>
     </w:lvl>
     <w:lvl w:ilvl="6">
       <w:start w:val="1"/>
-      <w:numFmt w:val="bullet"/>
-      <w:lvlText w:val=""/>
-      <w:lvlJc w:val="start"/>
-      <w:pPr>
-        <w:tabs>
-          <w:tab w:val="num" w:pos="2880"/>
-        </w:tabs>
-        <w:ind w:start="2880" w:hanging="360"/>
-      </w:pPr>
-      <w:rPr>
-        <w:rFonts w:ascii="Symbol" w:hAnsi="Symbol" w:cs="Symbol" w:hint="default"/>
-      </w:rPr>
+      <w:numFmt w:val="decimal"/>
+      <w:lvlText w:val="%7."/>
+      <w:lvlJc w:val="start"/>
+      <w:pPr>
+        <w:tabs>
+          <w:tab w:val="num" w:pos="4949"/>
+        </w:tabs>
+        <w:ind w:start="4949" w:hanging="283"/>
+      </w:pPr>
     </w:lvl>
     <w:lvl w:ilvl="7">
       <w:start w:val="1"/>
-      <w:numFmt w:val="bullet"/>
-      <w:lvlText w:val="◦"/>
-      <w:lvlJc w:val="start"/>
-      <w:pPr>
-        <w:tabs>
-          <w:tab w:val="num" w:pos="3240"/>
-        </w:tabs>
-        <w:ind w:start="3240" w:hanging="360"/>
-      </w:pPr>
-      <w:rPr>
-        <w:rFonts w:ascii="OpenSymbol" w:hAnsi="OpenSymbol" w:cs="OpenSymbol" w:hint="default"/>
-      </w:rPr>
+      <w:numFmt w:val="decimal"/>
+      <w:lvlText w:val="%8."/>
+      <w:lvlJc w:val="start"/>
+      <w:pPr>
+        <w:tabs>
+          <w:tab w:val="num" w:pos="5656"/>
+        </w:tabs>
+        <w:ind w:start="5656" w:hanging="283"/>
+      </w:pPr>
     </w:lvl>
     <w:lvl w:ilvl="8">
       <w:start w:val="1"/>
-      <w:numFmt w:val="bullet"/>
-      <w:lvlText w:val="▪"/>
-      <w:lvlJc w:val="start"/>
-      <w:pPr>
-        <w:tabs>
-          <w:tab w:val="num" w:pos="3600"/>
-        </w:tabs>
-        <w:ind w:start="3600" w:hanging="360"/>
-      </w:pPr>
-      <w:rPr>
-        <w:rFonts w:ascii="OpenSymbol" w:hAnsi="OpenSymbol" w:cs="OpenSymbol" w:hint="default"/>
-      </w:rPr>
+      <w:numFmt w:val="decimal"/>
+      <w:lvlText w:val="%9."/>
+      <w:lvlJc w:val="start"/>
+      <w:pPr>
+        <w:tabs>
+          <w:tab w:val="num" w:pos="6363"/>
+        </w:tabs>
+        <w:ind w:start="6363" w:hanging="283"/>
+      </w:pPr>
     </w:lvl>
   </w:abstractNum>
   <w:abstractNum w:abstractNumId="4">

</xml_diff>

<commit_message>
getting repo ready for resubmission to AFE
</commit_message>
<xml_diff>
--- a/metadata_SpruceBudworm_Parasitoids_Hardwood_GreysonGaitoetal2021.docx
+++ b/metadata_SpruceBudworm_Parasitoids_Hardwood_GreysonGaitoetal2021.docx
@@ -94,9 +94,9 @@
     </w:p>
     <w:p>
       <w:pPr>
-        <w:pStyle w:val="Normal"/>
-        <w:bidi w:val="0"/>
-        <w:spacing w:lineRule="auto" w:line="276"/>
+        <w:pStyle w:val="Heading1"/>
+        <w:bidi w:val="0"/>
+        <w:spacing w:lineRule="auto" w:line="276" w:before="62" w:after="289"/>
         <w:jc w:val="center"/>
         <w:rPr>
           <w:b/>
@@ -110,12 +110,40 @@
           <w:rFonts w:ascii="Arial" w:hAnsi="Arial"/>
           <w:b/>
           <w:bCs/>
-          <w:i/>
-          <w:iCs/>
-          <w:sz w:val="24"/>
-          <w:szCs w:val="24"/>
-        </w:rPr>
-        <w:t>Hardwood content impacts the parasitoid community associated with Eastern spruce budworm (Lepidoptera: Tortricidae)</w:t>
+          <w:i w:val="false"/>
+          <w:iCs w:val="false"/>
+          <w:sz w:val="24"/>
+          <w:szCs w:val="24"/>
+          <w:lang w:val="en-CA"/>
+        </w:rPr>
+        <w:t>Phylogenetic community structure and stable isotope analysis of the parasitoid community associated with Eastern spruce budworm (</w:t>
+      </w:r>
+      <w:r>
+        <w:rPr>
+          <w:rFonts w:ascii="Arial" w:hAnsi="Arial"/>
+          <w:b/>
+          <w:bCs/>
+          <w:i w:val="false"/>
+          <w:iCs w:val="false"/>
+          <w:color w:val="00000A"/>
+          <w:sz w:val="24"/>
+          <w:szCs w:val="24"/>
+          <w:lang w:val="en-CA"/>
+        </w:rPr>
+        <w:t>Lepidoptera: Tortricidae</w:t>
+      </w:r>
+      <w:r>
+        <w:rPr>
+          <w:rFonts w:ascii="Arial" w:hAnsi="Arial"/>
+          <w:b/>
+          <w:bCs/>
+          <w:i w:val="false"/>
+          <w:iCs w:val="false"/>
+          <w:sz w:val="24"/>
+          <w:szCs w:val="24"/>
+          <w:lang w:val="en-CA"/>
+        </w:rPr>
+        <w:t>)</w:t>
       </w:r>
     </w:p>
     <w:p>
@@ -2482,7 +2510,12 @@
         </w:rPr>
       </w:pPr>
       <w:r>
-        <w:rPr/>
+        <w:rPr>
+          <w:rFonts w:ascii="Arial" w:hAnsi="Arial"/>
+          <w:color w:val="00000A"/>
+          <w:sz w:val="24"/>
+          <w:szCs w:val="24"/>
+        </w:rPr>
       </w:r>
     </w:p>
     <w:p>
@@ -4960,6 +4993,29 @@
       <w:sz w:val="24"/>
       <w:szCs w:val="24"/>
       <w:lang w:val="en-CA" w:eastAsia="zh-CN" w:bidi="hi-IN"/>
+    </w:rPr>
+  </w:style>
+  <w:style w:type="paragraph" w:styleId="Heading1">
+    <w:name w:val="Heading 1"/>
+    <w:basedOn w:val="Heading"/>
+    <w:next w:val="Normal"/>
+    <w:qFormat/>
+    <w:pPr>
+      <w:keepNext w:val="true"/>
+      <w:keepLines/>
+      <w:widowControl w:val="false"/>
+      <w:bidi w:val="0"/>
+      <w:spacing w:lineRule="auto" w:line="240" w:before="62" w:after="289"/>
+      <w:jc w:val="start"/>
+    </w:pPr>
+    <w:rPr>
+      <w:rFonts w:ascii="Arial" w:hAnsi="Arial" w:eastAsia="Arial" w:cs="Arial"/>
+      <w:color w:val="00000A"/>
+      <w:kern w:val="0"/>
+      <w:sz w:val="36"/>
+      <w:szCs w:val="40"/>
+      <w:u w:val="single"/>
+      <w:lang w:eastAsia="zh-CN" w:bidi="hi-IN"/>
     </w:rPr>
   </w:style>
   <w:style w:type="paragraph" w:styleId="Heading3">

</xml_diff>